<commit_message>
add work experience and modify content for current situation
</commit_message>
<xml_diff>
--- a/Resources/CoverLetter.docx
+++ b/Resources/CoverLetter.docx
@@ -1,6 +1,6 @@
 
 <file path=word/document.xml><?xml version="1.0" encoding="utf-8"?>
-<w:document xmlns:wpc="http://schemas.microsoft.com/office/word/2010/wordprocessingCanvas" xmlns:mc="http://schemas.openxmlformats.org/markup-compatibility/2006" xmlns:o="urn:schemas-microsoft-com:office:office" xmlns:r="http://schemas.openxmlformats.org/officeDocument/2006/relationships" xmlns:m="http://schemas.openxmlformats.org/officeDocument/2006/math" xmlns:v="urn:schemas-microsoft-com:vml" xmlns:wp14="http://schemas.microsoft.com/office/word/2010/wordprocessingDrawing" xmlns:wp="http://schemas.openxmlformats.org/drawingml/2006/wordprocessingDrawing" xmlns:w10="urn:schemas-microsoft-com:office:word" xmlns:w="http://schemas.openxmlformats.org/wordprocessingml/2006/main" xmlns:w14="http://schemas.microsoft.com/office/word/2010/wordml" xmlns:w15="http://schemas.microsoft.com/office/word/2012/wordml" xmlns:wpg="http://schemas.microsoft.com/office/word/2010/wordprocessingGroup" xmlns:wpi="http://schemas.microsoft.com/office/word/2010/wordprocessingInk" xmlns:wne="http://schemas.microsoft.com/office/word/2006/wordml" xmlns:wps="http://schemas.microsoft.com/office/word/2010/wordprocessingShape" mc:Ignorable="w14 w15 wp14">
+<w:document xmlns:wpc="http://schemas.microsoft.com/office/word/2010/wordprocessingCanvas" xmlns:cx="http://schemas.microsoft.com/office/drawing/2014/chartex" xmlns:cx1="http://schemas.microsoft.com/office/drawing/2015/9/8/chartex" xmlns:cx2="http://schemas.microsoft.com/office/drawing/2015/10/21/chartex" xmlns:mc="http://schemas.openxmlformats.org/markup-compatibility/2006" xmlns:o="urn:schemas-microsoft-com:office:office" xmlns:r="http://schemas.openxmlformats.org/officeDocument/2006/relationships" xmlns:m="http://schemas.openxmlformats.org/officeDocument/2006/math" xmlns:v="urn:schemas-microsoft-com:vml" xmlns:wp14="http://schemas.microsoft.com/office/word/2010/wordprocessingDrawing" xmlns:wp="http://schemas.openxmlformats.org/drawingml/2006/wordprocessingDrawing" xmlns:w10="urn:schemas-microsoft-com:office:word" xmlns:w="http://schemas.openxmlformats.org/wordprocessingml/2006/main" xmlns:w14="http://schemas.microsoft.com/office/word/2010/wordml" xmlns:w15="http://schemas.microsoft.com/office/word/2012/wordml" xmlns:w16se="http://schemas.microsoft.com/office/word/2015/wordml/symex" xmlns:wpg="http://schemas.microsoft.com/office/word/2010/wordprocessingGroup" xmlns:wpi="http://schemas.microsoft.com/office/word/2010/wordprocessingInk" xmlns:wne="http://schemas.microsoft.com/office/word/2006/wordml" xmlns:wps="http://schemas.microsoft.com/office/word/2010/wordprocessingShape" mc:Ignorable="w14 w15 w16se wp14">
   <w:body>
     <w:p>
       <w:pPr>
@@ -139,34 +139,7 @@
           <w:sz w:val="18"/>
           <w:szCs w:val="18"/>
         </w:rPr>
-        <w:t>kmfarley11.gith</w:t>
-      </w:r>
-      <w:r>
-        <w:rPr>
-          <w:rFonts w:ascii="Times New Roman" w:eastAsia="Times New Roman" w:hAnsi="Times New Roman" w:cs="Times New Roman"/>
-          <w:color w:val="333333"/>
-          <w:sz w:val="18"/>
-          <w:szCs w:val="18"/>
-        </w:rPr>
-        <w:t>u</w:t>
-      </w:r>
-      <w:r>
-        <w:rPr>
-          <w:rFonts w:ascii="Times New Roman" w:eastAsia="Times New Roman" w:hAnsi="Times New Roman" w:cs="Times New Roman"/>
-          <w:color w:val="333333"/>
-          <w:sz w:val="18"/>
-          <w:szCs w:val="18"/>
-        </w:rPr>
-        <w:t>b</w:t>
-      </w:r>
-      <w:r>
-        <w:rPr>
-          <w:rFonts w:ascii="Times New Roman" w:eastAsia="Times New Roman" w:hAnsi="Times New Roman" w:cs="Times New Roman"/>
-          <w:color w:val="333333"/>
-          <w:sz w:val="18"/>
-          <w:szCs w:val="18"/>
-        </w:rPr>
-        <w:t>.io</w:t>
+        <w:t>kmfarley11.github.io</w:t>
       </w:r>
     </w:p>
     <w:p>
@@ -256,27 +229,7 @@
           <w:sz w:val="18"/>
           <w:szCs w:val="18"/>
         </w:rPr>
-        <w:t xml:space="preserve"> Computer Engineer, I read </w:t>
-      </w:r>
-      <w:proofErr w:type="gramStart"/>
-      <w:r>
-        <w:rPr>
-          <w:rFonts w:ascii="Times New Roman" w:eastAsia="Times New Roman" w:hAnsi="Times New Roman" w:cs="Times New Roman"/>
-          <w:color w:val="333333"/>
-          <w:sz w:val="18"/>
-          <w:szCs w:val="18"/>
-        </w:rPr>
-        <w:t>your</w:t>
-      </w:r>
-      <w:proofErr w:type="gramEnd"/>
-      <w:r>
-        <w:rPr>
-          <w:rFonts w:ascii="Times New Roman" w:eastAsia="Times New Roman" w:hAnsi="Times New Roman" w:cs="Times New Roman"/>
-          <w:color w:val="333333"/>
-          <w:sz w:val="18"/>
-          <w:szCs w:val="18"/>
-        </w:rPr>
-        <w:t xml:space="preserve"> posting for a new Computer Engineer</w:t>
+        <w:t xml:space="preserve"> Computer Engineer, I read your posting for a new Computer Engineer</w:t>
       </w:r>
       <w:r>
         <w:rPr>
@@ -417,16 +370,61 @@
           <w:sz w:val="18"/>
           <w:szCs w:val="18"/>
         </w:rPr>
-        <w:t>16 months professional</w:t>
-      </w:r>
-      <w:r>
-        <w:rPr>
-          <w:rFonts w:ascii="Times New Roman" w:eastAsia="Times New Roman" w:hAnsi="Times New Roman" w:cs="Times New Roman"/>
-          <w:color w:val="333333"/>
-          <w:sz w:val="18"/>
-          <w:szCs w:val="18"/>
-        </w:rPr>
-        <w:t xml:space="preserve"> experience as a Computer Engineer, </w:t>
+        <w:t>25</w:t>
+      </w:r>
+      <w:r>
+        <w:rPr>
+          <w:rFonts w:ascii="Times New Roman" w:eastAsia="Times New Roman" w:hAnsi="Times New Roman" w:cs="Times New Roman"/>
+          <w:color w:val="333333"/>
+          <w:sz w:val="18"/>
+          <w:szCs w:val="18"/>
+        </w:rPr>
+        <w:t xml:space="preserve"> </w:t>
+      </w:r>
+      <w:r>
+        <w:rPr>
+          <w:rFonts w:ascii="Times New Roman" w:eastAsia="Times New Roman" w:hAnsi="Times New Roman" w:cs="Times New Roman"/>
+          <w:color w:val="333333"/>
+          <w:sz w:val="18"/>
+          <w:szCs w:val="18"/>
+        </w:rPr>
+        <w:t>months’</w:t>
+      </w:r>
+      <w:r>
+        <w:rPr>
+          <w:rFonts w:ascii="Times New Roman" w:eastAsia="Times New Roman" w:hAnsi="Times New Roman" w:cs="Times New Roman"/>
+          <w:color w:val="333333"/>
+          <w:sz w:val="18"/>
+          <w:szCs w:val="18"/>
+        </w:rPr>
+        <w:t xml:space="preserve"> professional</w:t>
+      </w:r>
+      <w:r>
+        <w:rPr>
+          <w:rFonts w:ascii="Times New Roman" w:eastAsia="Times New Roman" w:hAnsi="Times New Roman" w:cs="Times New Roman"/>
+          <w:color w:val="333333"/>
+          <w:sz w:val="18"/>
+          <w:szCs w:val="18"/>
+        </w:rPr>
+        <w:t xml:space="preserve"> experience as a Computer Engineer</w:t>
+      </w:r>
+      <w:r>
+        <w:rPr>
+          <w:rFonts w:ascii="Times New Roman" w:eastAsia="Times New Roman" w:hAnsi="Times New Roman" w:cs="Times New Roman"/>
+          <w:color w:val="333333"/>
+          <w:sz w:val="18"/>
+          <w:szCs w:val="18"/>
+        </w:rPr>
+        <w:t xml:space="preserve"> (Co-op)</w:t>
+      </w:r>
+      <w:r>
+        <w:rPr>
+          <w:rFonts w:ascii="Times New Roman" w:eastAsia="Times New Roman" w:hAnsi="Times New Roman" w:cs="Times New Roman"/>
+          <w:color w:val="333333"/>
+          <w:sz w:val="18"/>
+          <w:szCs w:val="18"/>
+        </w:rPr>
+        <w:t xml:space="preserve">, </w:t>
       </w:r>
       <w:r>
         <w:rPr>
@@ -581,6 +579,8 @@
         </w:rPr>
         <w:t>as an Eagle Scout, I have demonstrated my work ethic by appearing on the Dean’s list 4/5 semesters thus far.</w:t>
       </w:r>
+      <w:bookmarkStart w:id="0" w:name="_GoBack"/>
+      <w:bookmarkEnd w:id="0"/>
     </w:p>
     <w:p>
       <w:pPr>
@@ -1013,8 +1013,6 @@
           <w:szCs w:val="18"/>
         </w:rPr>
       </w:pPr>
-      <w:bookmarkStart w:id="0" w:name="_GoBack"/>
-      <w:bookmarkEnd w:id="0"/>
       <w:r>
         <w:rPr>
           <w:rFonts w:ascii="Times New Roman" w:eastAsia="Times New Roman" w:hAnsi="Times New Roman" w:cs="Times New Roman"/>
@@ -1380,7 +1378,7 @@
 </file>
 
 <file path=word/styles.xml><?xml version="1.0" encoding="utf-8"?>
-<w:styles xmlns:mc="http://schemas.openxmlformats.org/markup-compatibility/2006" xmlns:r="http://schemas.openxmlformats.org/officeDocument/2006/relationships" xmlns:w="http://schemas.openxmlformats.org/wordprocessingml/2006/main" xmlns:w14="http://schemas.microsoft.com/office/word/2010/wordml" xmlns:w15="http://schemas.microsoft.com/office/word/2012/wordml" mc:Ignorable="w14 w15">
+<w:styles xmlns:mc="http://schemas.openxmlformats.org/markup-compatibility/2006" xmlns:r="http://schemas.openxmlformats.org/officeDocument/2006/relationships" xmlns:w="http://schemas.openxmlformats.org/wordprocessingml/2006/main" xmlns:w14="http://schemas.microsoft.com/office/word/2010/wordml" xmlns:w15="http://schemas.microsoft.com/office/word/2012/wordml" xmlns:w16se="http://schemas.microsoft.com/office/word/2015/wordml/symex" mc:Ignorable="w14 w15 w16se">
   <w:docDefaults>
     <w:rPrDefault>
       <w:rPr>
@@ -1396,7 +1394,7 @@
       </w:pPr>
     </w:pPrDefault>
   </w:docDefaults>
-  <w:latentStyles w:defLockedState="0" w:defUIPriority="99" w:defSemiHidden="0" w:defUnhideWhenUsed="0" w:defQFormat="0" w:count="371">
+  <w:latentStyles w:defLockedState="0" w:defUIPriority="99" w:defSemiHidden="0" w:defUnhideWhenUsed="0" w:defQFormat="0" w:count="372">
     <w:lsdException w:name="Normal" w:uiPriority="0" w:qFormat="1"/>
     <w:lsdException w:name="heading 1" w:uiPriority="9" w:qFormat="1"/>
     <w:lsdException w:name="heading 2" w:semiHidden="1" w:uiPriority="9" w:unhideWhenUsed="1" w:qFormat="1"/>
@@ -1502,7 +1500,6 @@
     <w:lsdException w:name="HTML Sample" w:semiHidden="1" w:unhideWhenUsed="1"/>
     <w:lsdException w:name="HTML Typewriter" w:semiHidden="1" w:unhideWhenUsed="1"/>
     <w:lsdException w:name="HTML Variable" w:semiHidden="1" w:unhideWhenUsed="1"/>
-    <w:lsdException w:name="Normal Table" w:semiHidden="1" w:unhideWhenUsed="1"/>
     <w:lsdException w:name="annotation subject" w:semiHidden="1" w:unhideWhenUsed="1"/>
     <w:lsdException w:name="No List" w:semiHidden="1" w:unhideWhenUsed="1"/>
     <w:lsdException w:name="Outline List 1" w:semiHidden="1" w:unhideWhenUsed="1"/>
@@ -1549,10 +1546,8 @@
     <w:lsdException w:name="Table Subtle 2" w:semiHidden="1" w:unhideWhenUsed="1"/>
     <w:lsdException w:name="Table Web 1" w:semiHidden="1" w:unhideWhenUsed="1"/>
     <w:lsdException w:name="Table Web 2" w:semiHidden="1" w:unhideWhenUsed="1"/>
-    <w:lsdException w:name="Table Web 3" w:semiHidden="1" w:unhideWhenUsed="1"/>
     <w:lsdException w:name="Balloon Text" w:semiHidden="1" w:unhideWhenUsed="1"/>
     <w:lsdException w:name="Table Grid" w:uiPriority="39"/>
-    <w:lsdException w:name="Table Theme" w:semiHidden="1" w:unhideWhenUsed="1"/>
     <w:lsdException w:name="Placeholder Text" w:semiHidden="1"/>
     <w:lsdException w:name="No Spacing" w:uiPriority="1" w:qFormat="1"/>
     <w:lsdException w:name="Light Shading" w:uiPriority="60"/>
@@ -1768,6 +1763,7 @@
     <w:lsdException w:name="List Table 5 Dark Accent 6" w:uiPriority="50"/>
     <w:lsdException w:name="List Table 6 Colorful Accent 6" w:uiPriority="51"/>
     <w:lsdException w:name="List Table 7 Colorful Accent 6" w:uiPriority="52"/>
+    <w:lsdException w:name="Mention" w:semiHidden="1" w:unhideWhenUsed="1"/>
   </w:latentStyles>
   <w:style w:type="paragraph" w:default="1" w:styleId="Normal">
     <w:name w:val="Normal"/>
@@ -1871,7 +1867,7 @@
       <inkml:brushProperty name="fitToCurve" value="1"/>
     </inkml:brush>
   </inkml:definitions>
-  <inkml:trace contextRef="#ctx0" brushRef="#br0">94 964 35 0,'-6'-21'17'0,"3"-14"-18"16,3 27 27-16,0 0-26 16,-3 3 1-16,-3 5 0 15,-3 5 0-15,-3 8-1 16,0 6 0-16,-1 0 1 15,1-1 0-15,3 6 0 16,3-2 0-16,3-1-1 16,0-5 1-16,3-2-1 0,3-9 1 31,9-16-1-31,0 1 0 16,0-1 0-16,1 0 0 15,-4 3 0-15,0 5 0 16,-3 3-1-16,0 6 1 15,0-6 0-15,-3 3 0 16,0-1 0-16,0 4 0 16,0-1 0-16,0-5 0 15,0 3 0-15,3-6 0 16,0-8 0-16,3-2 0 0,3-3 0 16,0 2 0-16,0 1 0 15,-3 2 0-15,0 3-1 16,-3 6 1-16,3 4 0 15,0 4 0-15,0 2-1 16,0 0 1-16,0 2 0 16,3-2 0-16,3-2 0 15,3-4 0-15,-3-2-1 16,0-8 1-16,3-8-1 16,3-5 0-16,0-8 0 15,6-12 1-15,0-9-1 16,1-14 1-16,2-14 0 15,-3-2 1-15,0-8 0 16,-6-9 1-16,-6 6 0 16,-3-2 1-16,-6 21 0 15,-6 10 1-15,-3 14-1 0,-3 13 1 16,-6 14-1-16,-6 21 0 16,-3 21-1-16,0 25 0 15,-3 15-1-15,0 11 0 16,3 9-1-16,5 12 1 15,4-2-1-15,0 3 1 16,0-11-1-16,3-9 0 16,3-12 0-16,3-9 0 15,0-15 0-15,3-11 0 16,9-14-1-16,3-16 1 16,12-5 0-16,4-11 0 0,2-7-1 15,0-4 1-15,3 1-1 16,-6 0 1-16,-6-1-1 15,-3 9 0-15,-9-1 0 16,-3 6 1-16,-9 8 0 16,-3 8 0-16,-3 6 0 15,0 7 0-15,-3 3 0 16,0 5 0-16,0 3-1 16,-3 1 1-16,3-1 0 15,3 0 0-15,3-3-1 16,6-2 1-16,3-6 0 15,3-8 0-15,6-5 0 16,3-2 0-16,3-4 0 16,6-4 0-16,0-1 0 15,-3 0 0-15,-3 3 0 16,0 8 0-16,-6 0 0 0,-3 3 0 16,-3 5 0-16,-6-3 0 15,9 1 0-15,-3-1 0 16,0 0 0-16,3 1 0 15,0-1 0-15,0 0 0 16,-3 1 0-16,3-1 1 16,-6 1-1-16,3-4 0 15,0-2 0-15,3-5 0 16,0-3 0-16,-3-3 0 16,10-5-1-16,2-5 1 0,0-1 0 15,0 4 0-15,0 4 0 16,-3 6 0-16,-3 8 0 15,-3 6 0-15,-3 7 0 16,0 3 0-16,-3-3 0 16,6-2 0-16,-3 2 0 15,3 1 0-15,3-1-1 16,9 1 1-16,9-1-2 16,9 3 1-16,6 3-1 15,-6-1 0-15,-6 4 1 16,-2 7 1-16,-13 6 1 15,-18 8 1-15,-30 2 5 16,-19 1 0-16,-8-14 1 16,0-11 1-16,15-16-1 15,6-21 1-15,15-26-3 16,30-36 0-16,33-34-8 0,42-25 1 16,52-20-13-16,38-25 0 15</inkml:trace>
+  <inkml:trace contextRef="#ctx0" brushRef="#br0">94 962 35 0,'-6'-21'17'0,"3"-13"-18"16,3 26 27-16,0 0-26 16,-3 3 1-16,-3 5 0 15,-3 5 0-15,-3 8-1 16,0 5 0-16,-1 1 1 15,1-1 0-15,3 6 0 16,3-2 0-16,3-1-1 16,0-5 1-16,3-2-1 0,3-9 1 31,9-16-1-31,0 1 0 16,0-1 0-16,1 0 0 15,-4 3 0-15,0 5 0 16,-3 3-1-16,0 6 1 15,0-6 0-15,-3 3 0 16,0-1 0-16,0 4 0 16,0-1 0-16,0-5 0 15,0 3 0-15,3-6 0 16,0-8 0-16,3-2 0 0,3-3 0 16,0 2 0-16,0 1 0 15,-3 2 0-15,0 3-1 16,-3 6 1-16,3 4 0 15,0 4 0-15,0 2-1 16,0 0 1-16,0 2 0 16,3-2 0-16,3-2 0 15,3-4 0-15,-3-2-1 16,0-8 1-16,3-8-1 16,3-5 0-16,0-7 0 15,6-13 1-15,0-9-1 16,1-14 1-16,2-14 0 15,-3-2 1-15,0-8 0 16,-6-9 1-16,-6 6 0 16,-3-1 1-16,-6 20 0 15,-6 10 1-15,-3 14-1 0,-3 13 1 16,-6 14-1-16,-6 21 0 16,-3 21-1-16,0 25 0 15,-3 15-1-15,0 11 0 16,3 9-1-16,5 11 1 15,4-1-1-15,0 3 1 16,0-11-1-16,3-9 0 16,3-12 0-16,3-9 0 15,0-15 0-15,3-11 0 16,9-14-1-16,3-16 1 16,12-5 0-16,4-11 0 0,2-7-1 15,0-4 1-15,3 1-1 16,-6 0 1-16,-6-1-1 15,-3 9 0-15,-9-1 0 16,-3 6 1-16,-9 8 0 16,-3 8 0-16,-3 6 0 15,0 7 0-15,-3 3 0 16,0 5 0-16,0 3-1 16,-3 1 1-16,3-1 0 15,3 0 0-15,3-3-1 16,6-2 1-16,3-6 0 15,3-8 0-15,6-5 0 16,3-2 0-16,3-4 0 16,6-4 0-16,0-1 0 15,-3 0 0-15,-3 3 0 16,0 8 0-16,-6 0 0 0,-3 3 0 16,-3 5 0-16,-6-3 0 15,9 1 0-15,-3-1 0 16,0 0 0-16,3 1 0 15,0-1 0-15,0 0 0 16,-3 1 0-16,3-1 1 16,-6 1-1-16,3-4 0 15,0-2 0-15,3-5 0 16,0-3 0-16,-3-3 0 16,10-5-1-16,2-5 1 0,0-1 0 15,0 4 0-15,0 4 0 16,-3 6 0-16,-3 8 0 15,-3 6 0-15,-3 7 0 16,0 3 0-16,-3-3 0 16,6-2 0-16,-3 2 0 15,3 1 0-15,3-1-1 16,9 1 1-16,9-1-2 16,9 3 1-16,6 2-1 15,-6 0 0-15,-6 4 1 16,-2 7 1-16,-13 6 1 15,-18 8 1-15,-30 2 5 16,-19 1 0-16,-8-14 1 16,0-11 1-16,15-16-1 15,6-21 1-15,15-26-3 16,30-36 0-16,33-34-8 0,42-24 1 16,52-21-13-16,38-25 0 15</inkml:trace>
 </inkml:ink>
 </file>
 

</xml_diff>

<commit_message>
add graduation date and minor to resume, update cover letter for rockwell
</commit_message>
<xml_diff>
--- a/Resources/CoverLetter.docx
+++ b/Resources/CoverLetter.docx
@@ -172,25 +172,7 @@
           <w:sz w:val="18"/>
           <w:szCs w:val="18"/>
         </w:rPr>
-        <w:t>De</w:t>
-      </w:r>
-      <w:r>
-        <w:rPr>
-          <w:rFonts w:ascii="Times New Roman" w:eastAsia="Times New Roman" w:hAnsi="Times New Roman" w:cs="Times New Roman"/>
-          <w:color w:val="333333"/>
-          <w:sz w:val="18"/>
-          <w:szCs w:val="18"/>
-        </w:rPr>
-        <w:t xml:space="preserve">ar Mr. </w:t>
-      </w:r>
-      <w:r>
-        <w:rPr>
-          <w:rFonts w:ascii="Times New Roman" w:eastAsia="Times New Roman" w:hAnsi="Times New Roman" w:cs="Times New Roman"/>
-          <w:color w:val="333333"/>
-          <w:sz w:val="18"/>
-          <w:szCs w:val="18"/>
-        </w:rPr>
-        <w:t>_____</w:t>
+        <w:t>To Whom It May Concern</w:t>
       </w:r>
       <w:r>
         <w:rPr>
@@ -229,16 +211,34 @@
           <w:sz w:val="18"/>
           <w:szCs w:val="18"/>
         </w:rPr>
-        <w:t xml:space="preserve"> Computer Engineer, I read your posting for a new Computer Engineer</w:t>
-      </w:r>
-      <w:r>
-        <w:rPr>
-          <w:rFonts w:ascii="Times New Roman" w:eastAsia="Times New Roman" w:hAnsi="Times New Roman" w:cs="Times New Roman"/>
-          <w:color w:val="333333"/>
-          <w:sz w:val="18"/>
-          <w:szCs w:val="18"/>
-        </w:rPr>
-        <w:t xml:space="preserve"> Co-op / Intern with much interest</w:t>
+        <w:t xml:space="preserve"> Computer Engineer, I read your posting for a new </w:t>
+      </w:r>
+      <w:r>
+        <w:rPr>
+          <w:rFonts w:ascii="Times New Roman" w:eastAsia="Times New Roman" w:hAnsi="Times New Roman" w:cs="Times New Roman"/>
+          <w:color w:val="333333"/>
+          <w:sz w:val="18"/>
+          <w:szCs w:val="18"/>
+        </w:rPr>
+        <w:t>Associate</w:t>
+      </w:r>
+      <w:r>
+        <w:rPr>
+          <w:rFonts w:ascii="Times New Roman" w:eastAsia="Times New Roman" w:hAnsi="Times New Roman" w:cs="Times New Roman"/>
+          <w:color w:val="333333"/>
+          <w:sz w:val="18"/>
+          <w:szCs w:val="18"/>
+        </w:rPr>
+        <w:t xml:space="preserve"> Engineer</w:t>
+      </w:r>
+      <w:r>
+        <w:rPr>
+          <w:rFonts w:ascii="Times New Roman" w:eastAsia="Times New Roman" w:hAnsi="Times New Roman" w:cs="Times New Roman"/>
+          <w:color w:val="333333"/>
+          <w:sz w:val="18"/>
+          <w:szCs w:val="18"/>
+        </w:rPr>
+        <w:t xml:space="preserve"> with much interest</w:t>
       </w:r>
       <w:r>
         <w:rPr>
@@ -274,7 +274,16 @@
           <w:sz w:val="18"/>
           <w:szCs w:val="18"/>
         </w:rPr>
-        <w:t xml:space="preserve">____ </w:t>
+        <w:t>Rockwell Automation</w:t>
+      </w:r>
+      <w:r>
+        <w:rPr>
+          <w:rFonts w:ascii="Times New Roman" w:eastAsia="Times New Roman" w:hAnsi="Times New Roman" w:cs="Times New Roman"/>
+          <w:color w:val="333333"/>
+          <w:sz w:val="18"/>
+          <w:szCs w:val="18"/>
+        </w:rPr>
+        <w:t xml:space="preserve"> </w:t>
       </w:r>
       <w:r>
         <w:rPr>
@@ -577,10 +586,44 @@
           <w:sz w:val="18"/>
           <w:szCs w:val="18"/>
         </w:rPr>
-        <w:t>as an Eagle Scout, I have demonstrated my work ethic by appearing on the Dean’s list 4/5 semesters thus far.</w:t>
-      </w:r>
-      <w:bookmarkStart w:id="0" w:name="_GoBack"/>
-      <w:bookmarkEnd w:id="0"/>
+        <w:t>as an Eagle Scout, I have demonstrated my work ethic b</w:t>
+      </w:r>
+      <w:r>
+        <w:rPr>
+          <w:rFonts w:ascii="Times New Roman" w:eastAsia="Times New Roman" w:hAnsi="Times New Roman" w:cs="Times New Roman"/>
+          <w:color w:val="333333"/>
+          <w:sz w:val="18"/>
+          <w:szCs w:val="18"/>
+        </w:rPr>
+        <w:t>y appearing on the Dean’s list 5</w:t>
+      </w:r>
+      <w:r>
+        <w:rPr>
+          <w:rFonts w:ascii="Times New Roman" w:eastAsia="Times New Roman" w:hAnsi="Times New Roman" w:cs="Times New Roman"/>
+          <w:color w:val="333333"/>
+          <w:sz w:val="18"/>
+          <w:szCs w:val="18"/>
+        </w:rPr>
+        <w:t>/</w:t>
+      </w:r>
+      <w:r>
+        <w:rPr>
+          <w:rFonts w:ascii="Times New Roman" w:eastAsia="Times New Roman" w:hAnsi="Times New Roman" w:cs="Times New Roman"/>
+          <w:color w:val="333333"/>
+          <w:sz w:val="18"/>
+          <w:szCs w:val="18"/>
+        </w:rPr>
+        <w:t>6</w:t>
+      </w:r>
+      <w:r>
+        <w:rPr>
+          <w:rFonts w:ascii="Times New Roman" w:eastAsia="Times New Roman" w:hAnsi="Times New Roman" w:cs="Times New Roman"/>
+          <w:color w:val="333333"/>
+          <w:sz w:val="18"/>
+          <w:szCs w:val="18"/>
+        </w:rPr>
+        <w:t xml:space="preserve"> semesters thus far.</w:t>
+      </w:r>
     </w:p>
     <w:p>
       <w:pPr>
@@ -657,7 +700,25 @@
           <w:sz w:val="18"/>
           <w:szCs w:val="18"/>
         </w:rPr>
-        <w:t xml:space="preserve">. I am extremely enthusiastic </w:t>
+        <w:t xml:space="preserve">. I am </w:t>
+      </w:r>
+      <w:r>
+        <w:rPr>
+          <w:rFonts w:ascii="Times New Roman" w:eastAsia="Times New Roman" w:hAnsi="Times New Roman" w:cs="Times New Roman"/>
+          <w:color w:val="333333"/>
+          <w:sz w:val="18"/>
+          <w:szCs w:val="18"/>
+        </w:rPr>
+        <w:t>very</w:t>
+      </w:r>
+      <w:r>
+        <w:rPr>
+          <w:rFonts w:ascii="Times New Roman" w:eastAsia="Times New Roman" w:hAnsi="Times New Roman" w:cs="Times New Roman"/>
+          <w:color w:val="333333"/>
+          <w:sz w:val="18"/>
+          <w:szCs w:val="18"/>
+        </w:rPr>
+        <w:t xml:space="preserve"> enthusiastic </w:t>
       </w:r>
       <w:r>
         <w:rPr>
@@ -675,80 +736,34 @@
           <w:sz w:val="18"/>
           <w:szCs w:val="18"/>
         </w:rPr>
-        <w:t>_____</w:t>
-      </w:r>
-      <w:r>
-        <w:rPr>
-          <w:rFonts w:ascii="Times New Roman" w:eastAsia="Times New Roman" w:hAnsi="Times New Roman" w:cs="Times New Roman"/>
-          <w:color w:val="333333"/>
-          <w:sz w:val="18"/>
-          <w:szCs w:val="18"/>
-        </w:rPr>
-        <w:t xml:space="preserve">'s focus on </w:t>
-      </w:r>
-      <w:r>
-        <w:rPr>
-          <w:rFonts w:ascii="Times New Roman" w:eastAsia="Times New Roman" w:hAnsi="Times New Roman" w:cs="Times New Roman"/>
-          <w:color w:val="333333"/>
-          <w:sz w:val="18"/>
-          <w:szCs w:val="18"/>
-        </w:rPr>
-        <w:softHyphen/>
-      </w:r>
-      <w:r>
-        <w:rPr>
-          <w:rFonts w:ascii="Times New Roman" w:eastAsia="Times New Roman" w:hAnsi="Times New Roman" w:cs="Times New Roman"/>
-          <w:color w:val="333333"/>
-          <w:sz w:val="18"/>
-          <w:szCs w:val="18"/>
-        </w:rPr>
-        <w:softHyphen/>
-      </w:r>
-      <w:r>
-        <w:rPr>
-          <w:rFonts w:ascii="Times New Roman" w:eastAsia="Times New Roman" w:hAnsi="Times New Roman" w:cs="Times New Roman"/>
-          <w:color w:val="333333"/>
-          <w:sz w:val="18"/>
-          <w:szCs w:val="18"/>
-        </w:rPr>
-        <w:softHyphen/>
-      </w:r>
-      <w:r>
-        <w:rPr>
-          <w:rFonts w:ascii="Times New Roman" w:eastAsia="Times New Roman" w:hAnsi="Times New Roman" w:cs="Times New Roman"/>
-          <w:color w:val="333333"/>
-          <w:sz w:val="18"/>
-          <w:szCs w:val="18"/>
-        </w:rPr>
-        <w:softHyphen/>
-      </w:r>
-      <w:r>
-        <w:rPr>
-          <w:rFonts w:ascii="Times New Roman" w:eastAsia="Times New Roman" w:hAnsi="Times New Roman" w:cs="Times New Roman"/>
-          <w:color w:val="333333"/>
-          <w:sz w:val="18"/>
-          <w:szCs w:val="18"/>
-        </w:rPr>
-        <w:softHyphen/>
-      </w:r>
-      <w:r>
-        <w:rPr>
-          <w:rFonts w:ascii="Times New Roman" w:eastAsia="Times New Roman" w:hAnsi="Times New Roman" w:cs="Times New Roman"/>
-          <w:color w:val="333333"/>
-          <w:sz w:val="18"/>
-          <w:szCs w:val="18"/>
-        </w:rPr>
-        <w:softHyphen/>
-        <w:t>_________</w:t>
-      </w:r>
-      <w:r>
-        <w:rPr>
-          <w:rFonts w:ascii="Times New Roman" w:eastAsia="Times New Roman" w:hAnsi="Times New Roman" w:cs="Times New Roman"/>
-          <w:color w:val="333333"/>
-          <w:sz w:val="18"/>
-          <w:szCs w:val="18"/>
-        </w:rPr>
-        <w:t xml:space="preserve"> and would welcome the opportunity to contribute to your ongoing success</w:t>
+        <w:t>the position</w:t>
+      </w:r>
+      <w:r>
+        <w:rPr>
+          <w:rFonts w:ascii="Times New Roman" w:eastAsia="Times New Roman" w:hAnsi="Times New Roman" w:cs="Times New Roman"/>
+          <w:color w:val="333333"/>
+          <w:sz w:val="18"/>
+          <w:szCs w:val="18"/>
+        </w:rPr>
+        <w:t xml:space="preserve">'s </w:t>
+      </w:r>
+      <w:r>
+        <w:rPr>
+          <w:rFonts w:ascii="Times New Roman" w:eastAsia="Times New Roman" w:hAnsi="Times New Roman" w:cs="Times New Roman"/>
+          <w:color w:val="333333"/>
+          <w:sz w:val="18"/>
+          <w:szCs w:val="18"/>
+        </w:rPr>
+        <w:t xml:space="preserve">opportunity for travel </w:t>
+      </w:r>
+      <w:r>
+        <w:rPr>
+          <w:rFonts w:ascii="Times New Roman" w:eastAsia="Times New Roman" w:hAnsi="Times New Roman" w:cs="Times New Roman"/>
+          <w:color w:val="333333"/>
+          <w:sz w:val="18"/>
+          <w:szCs w:val="18"/>
+        </w:rPr>
+        <w:t>and would welcome the opportunity to contribute to your ongoing success</w:t>
       </w:r>
       <w:r>
         <w:rPr>
@@ -811,17 +826,100 @@
           <w:sz w:val="18"/>
           <w:szCs w:val="18"/>
         </w:rPr>
-        <w:t xml:space="preserve">Most of my experience thus far has been in software, both personal and professional, however I am very interested in hardware and would love to take on any opportunity which would give me any exposure or experience to </w:t>
-      </w:r>
-      <w:r>
-        <w:rPr>
-          <w:rFonts w:ascii="Times New Roman" w:eastAsia="Times New Roman" w:hAnsi="Times New Roman" w:cs="Times New Roman"/>
-          <w:color w:val="333333"/>
-          <w:sz w:val="18"/>
-          <w:szCs w:val="18"/>
-        </w:rPr>
-        <w:t>it. Whether that means working on a team closely knit with hardware developers, to working as a hardware designer I am sure to appreciate any and all professional exposure I can get.</w:t>
-      </w:r>
+        <w:t>Most of my experience thus far has been in software, both personal and professional, however I am very interested in hardware</w:t>
+      </w:r>
+      <w:r>
+        <w:rPr>
+          <w:rFonts w:ascii="Times New Roman" w:eastAsia="Times New Roman" w:hAnsi="Times New Roman" w:cs="Times New Roman"/>
+          <w:color w:val="333333"/>
+          <w:sz w:val="18"/>
+          <w:szCs w:val="18"/>
+        </w:rPr>
+        <w:t xml:space="preserve"> and leadership</w:t>
+      </w:r>
+      <w:r>
+        <w:rPr>
+          <w:rFonts w:ascii="Times New Roman" w:eastAsia="Times New Roman" w:hAnsi="Times New Roman" w:cs="Times New Roman"/>
+          <w:color w:val="333333"/>
+          <w:sz w:val="18"/>
+          <w:szCs w:val="18"/>
+        </w:rPr>
+        <w:t xml:space="preserve"> and would love to take on any opportunity which would give me any exposure </w:t>
+      </w:r>
+      <w:r>
+        <w:rPr>
+          <w:rFonts w:ascii="Times New Roman" w:eastAsia="Times New Roman" w:hAnsi="Times New Roman" w:cs="Times New Roman"/>
+          <w:color w:val="333333"/>
+          <w:sz w:val="18"/>
+          <w:szCs w:val="18"/>
+        </w:rPr>
+        <w:t xml:space="preserve">to </w:t>
+      </w:r>
+      <w:r>
+        <w:rPr>
+          <w:rFonts w:ascii="Times New Roman" w:eastAsia="Times New Roman" w:hAnsi="Times New Roman" w:cs="Times New Roman"/>
+          <w:color w:val="333333"/>
+          <w:sz w:val="18"/>
+          <w:szCs w:val="18"/>
+        </w:rPr>
+        <w:t xml:space="preserve">or experience </w:t>
+      </w:r>
+      <w:r>
+        <w:rPr>
+          <w:rFonts w:ascii="Times New Roman" w:eastAsia="Times New Roman" w:hAnsi="Times New Roman" w:cs="Times New Roman"/>
+          <w:color w:val="333333"/>
+          <w:sz w:val="18"/>
+          <w:szCs w:val="18"/>
+        </w:rPr>
+        <w:t>in</w:t>
+      </w:r>
+      <w:r>
+        <w:rPr>
+          <w:rFonts w:ascii="Times New Roman" w:eastAsia="Times New Roman" w:hAnsi="Times New Roman" w:cs="Times New Roman"/>
+          <w:color w:val="333333"/>
+          <w:sz w:val="18"/>
+          <w:szCs w:val="18"/>
+        </w:rPr>
+        <w:t xml:space="preserve"> </w:t>
+      </w:r>
+      <w:r>
+        <w:rPr>
+          <w:rFonts w:ascii="Times New Roman" w:eastAsia="Times New Roman" w:hAnsi="Times New Roman" w:cs="Times New Roman"/>
+          <w:color w:val="333333"/>
+          <w:sz w:val="18"/>
+          <w:szCs w:val="18"/>
+        </w:rPr>
+        <w:t>either</w:t>
+      </w:r>
+      <w:r>
+        <w:rPr>
+          <w:rFonts w:ascii="Times New Roman" w:eastAsia="Times New Roman" w:hAnsi="Times New Roman" w:cs="Times New Roman"/>
+          <w:color w:val="333333"/>
+          <w:sz w:val="18"/>
+          <w:szCs w:val="18"/>
+        </w:rPr>
+        <w:t xml:space="preserve">. Whether that means working on a team closely knit with hardware developers, to </w:t>
+      </w:r>
+      <w:r>
+        <w:rPr>
+          <w:rFonts w:ascii="Times New Roman" w:eastAsia="Times New Roman" w:hAnsi="Times New Roman" w:cs="Times New Roman"/>
+          <w:color w:val="333333"/>
+          <w:sz w:val="18"/>
+          <w:szCs w:val="18"/>
+        </w:rPr>
+        <w:t>using and implementing the hardware</w:t>
+      </w:r>
+      <w:r>
+        <w:rPr>
+          <w:rFonts w:ascii="Times New Roman" w:eastAsia="Times New Roman" w:hAnsi="Times New Roman" w:cs="Times New Roman"/>
+          <w:color w:val="333333"/>
+          <w:sz w:val="18"/>
+          <w:szCs w:val="18"/>
+        </w:rPr>
+        <w:t xml:space="preserve"> I am sure to appreciate any and all professional exposure I can get.</w:t>
+      </w:r>
+      <w:bookmarkStart w:id="0" w:name="_GoBack"/>
+      <w:bookmarkEnd w:id="0"/>
     </w:p>
     <w:p>
       <w:pPr>
@@ -1500,6 +1598,7 @@
     <w:lsdException w:name="HTML Sample" w:semiHidden="1" w:unhideWhenUsed="1"/>
     <w:lsdException w:name="HTML Typewriter" w:semiHidden="1" w:unhideWhenUsed="1"/>
     <w:lsdException w:name="HTML Variable" w:semiHidden="1" w:unhideWhenUsed="1"/>
+    <w:lsdException w:name="Normal Table" w:semiHidden="1" w:unhideWhenUsed="1"/>
     <w:lsdException w:name="annotation subject" w:semiHidden="1" w:unhideWhenUsed="1"/>
     <w:lsdException w:name="No List" w:semiHidden="1" w:unhideWhenUsed="1"/>
     <w:lsdException w:name="Outline List 1" w:semiHidden="1" w:unhideWhenUsed="1"/>
@@ -1546,8 +1645,10 @@
     <w:lsdException w:name="Table Subtle 2" w:semiHidden="1" w:unhideWhenUsed="1"/>
     <w:lsdException w:name="Table Web 1" w:semiHidden="1" w:unhideWhenUsed="1"/>
     <w:lsdException w:name="Table Web 2" w:semiHidden="1" w:unhideWhenUsed="1"/>
+    <w:lsdException w:name="Table Web 3" w:semiHidden="1" w:unhideWhenUsed="1"/>
     <w:lsdException w:name="Balloon Text" w:semiHidden="1" w:unhideWhenUsed="1"/>
     <w:lsdException w:name="Table Grid" w:uiPriority="39"/>
+    <w:lsdException w:name="Table Theme" w:semiHidden="1" w:unhideWhenUsed="1"/>
     <w:lsdException w:name="Placeholder Text" w:semiHidden="1"/>
     <w:lsdException w:name="No Spacing" w:uiPriority="1" w:qFormat="1"/>
     <w:lsdException w:name="Light Shading" w:uiPriority="60"/>

</xml_diff>

<commit_message>
old cover letter changes
</commit_message>
<xml_diff>
--- a/Resources/CoverLetter.docx
+++ b/Resources/CoverLetter.docx
@@ -211,34 +211,16 @@
           <w:sz w:val="18"/>
           <w:szCs w:val="18"/>
         </w:rPr>
-        <w:t xml:space="preserve"> Computer Engineer, I read your posting for a new </w:t>
-      </w:r>
-      <w:r>
-        <w:rPr>
-          <w:rFonts w:ascii="Times New Roman" w:eastAsia="Times New Roman" w:hAnsi="Times New Roman" w:cs="Times New Roman"/>
-          <w:color w:val="333333"/>
-          <w:sz w:val="18"/>
-          <w:szCs w:val="18"/>
-        </w:rPr>
-        <w:t>Associate</w:t>
-      </w:r>
-      <w:r>
-        <w:rPr>
-          <w:rFonts w:ascii="Times New Roman" w:eastAsia="Times New Roman" w:hAnsi="Times New Roman" w:cs="Times New Roman"/>
-          <w:color w:val="333333"/>
-          <w:sz w:val="18"/>
-          <w:szCs w:val="18"/>
-        </w:rPr>
-        <w:t xml:space="preserve"> Engineer</w:t>
-      </w:r>
-      <w:r>
-        <w:rPr>
-          <w:rFonts w:ascii="Times New Roman" w:eastAsia="Times New Roman" w:hAnsi="Times New Roman" w:cs="Times New Roman"/>
-          <w:color w:val="333333"/>
-          <w:sz w:val="18"/>
-          <w:szCs w:val="18"/>
-        </w:rPr>
-        <w:t xml:space="preserve"> with much interest</w:t>
+        <w:t xml:space="preserve"> Computer Engineer, I read your posting </w:t>
+      </w:r>
+      <w:r>
+        <w:rPr>
+          <w:rFonts w:ascii="Times New Roman" w:eastAsia="Times New Roman" w:hAnsi="Times New Roman" w:cs="Times New Roman"/>
+          <w:color w:val="333333"/>
+          <w:sz w:val="18"/>
+          <w:szCs w:val="18"/>
+        </w:rPr>
+        <w:t>with much interest</w:t>
       </w:r>
       <w:r>
         <w:rPr>
@@ -274,16 +256,7 @@
           <w:sz w:val="18"/>
           <w:szCs w:val="18"/>
         </w:rPr>
-        <w:t>Rockwell Automation</w:t>
-      </w:r>
-      <w:r>
-        <w:rPr>
-          <w:rFonts w:ascii="Times New Roman" w:eastAsia="Times New Roman" w:hAnsi="Times New Roman" w:cs="Times New Roman"/>
-          <w:color w:val="333333"/>
-          <w:sz w:val="18"/>
-          <w:szCs w:val="18"/>
-        </w:rPr>
-        <w:t xml:space="preserve"> </w:t>
+        <w:t xml:space="preserve">SpaceX </w:t>
       </w:r>
       <w:r>
         <w:rPr>
@@ -351,6 +324,8 @@
         </w:rPr>
         <w:br/>
       </w:r>
+      <w:bookmarkStart w:id="0" w:name="_GoBack"/>
+      <w:bookmarkEnd w:id="0"/>
     </w:p>
     <w:p>
       <w:pPr>
@@ -406,16 +381,16 @@
           <w:sz w:val="18"/>
           <w:szCs w:val="18"/>
         </w:rPr>
-        <w:t xml:space="preserve"> professional</w:t>
-      </w:r>
-      <w:r>
-        <w:rPr>
-          <w:rFonts w:ascii="Times New Roman" w:eastAsia="Times New Roman" w:hAnsi="Times New Roman" w:cs="Times New Roman"/>
-          <w:color w:val="333333"/>
-          <w:sz w:val="18"/>
-          <w:szCs w:val="18"/>
-        </w:rPr>
-        <w:t xml:space="preserve"> experience as a Computer Engineer</w:t>
+        <w:t xml:space="preserve"> </w:t>
+      </w:r>
+      <w:r>
+        <w:rPr>
+          <w:rFonts w:ascii="Times New Roman" w:eastAsia="Times New Roman" w:hAnsi="Times New Roman" w:cs="Times New Roman"/>
+          <w:color w:val="333333"/>
+          <w:sz w:val="18"/>
+          <w:szCs w:val="18"/>
+        </w:rPr>
+        <w:t>experience as a Computer Engineer</w:t>
       </w:r>
       <w:r>
         <w:rPr>
@@ -898,28 +873,17 @@
           <w:sz w:val="18"/>
           <w:szCs w:val="18"/>
         </w:rPr>
-        <w:t xml:space="preserve">. Whether that means working on a team closely knit with hardware developers, to </w:t>
-      </w:r>
-      <w:r>
-        <w:rPr>
-          <w:rFonts w:ascii="Times New Roman" w:eastAsia="Times New Roman" w:hAnsi="Times New Roman" w:cs="Times New Roman"/>
-          <w:color w:val="333333"/>
-          <w:sz w:val="18"/>
-          <w:szCs w:val="18"/>
-        </w:rPr>
-        <w:t>using and implementing the hardware</w:t>
-      </w:r>
-      <w:r>
-        <w:rPr>
-          <w:rFonts w:ascii="Times New Roman" w:eastAsia="Times New Roman" w:hAnsi="Times New Roman" w:cs="Times New Roman"/>
-          <w:color w:val="333333"/>
-          <w:sz w:val="18"/>
-          <w:szCs w:val="18"/>
-        </w:rPr>
-        <w:t xml:space="preserve"> I am sure to appreciate any and all professional exposure I can get.</w:t>
-      </w:r>
-      <w:bookmarkStart w:id="0" w:name="_GoBack"/>
-      <w:bookmarkEnd w:id="0"/>
+        <w:t xml:space="preserve">. </w:t>
+      </w:r>
+      <w:r>
+        <w:rPr>
+          <w:rFonts w:ascii="Times New Roman" w:eastAsia="Times New Roman" w:hAnsi="Times New Roman" w:cs="Times New Roman"/>
+          <w:color w:val="333333"/>
+          <w:sz w:val="18"/>
+          <w:szCs w:val="18"/>
+        </w:rPr>
+        <w:t>My current interests are primarily directed at embedded system design and development.</w:t>
+      </w:r>
     </w:p>
     <w:p>
       <w:pPr>
@@ -1939,6 +1903,36 @@
       <w:u w:val="single"/>
     </w:rPr>
   </w:style>
+  <w:style w:type="paragraph" w:styleId="BalloonText">
+    <w:name w:val="Balloon Text"/>
+    <w:basedOn w:val="Normal"/>
+    <w:link w:val="BalloonTextChar"/>
+    <w:uiPriority w:val="99"/>
+    <w:semiHidden/>
+    <w:unhideWhenUsed/>
+    <w:rsid w:val="006213E3"/>
+    <w:pPr>
+      <w:spacing w:after="0" w:line="240" w:lineRule="auto"/>
+    </w:pPr>
+    <w:rPr>
+      <w:rFonts w:ascii="Segoe UI" w:hAnsi="Segoe UI" w:cs="Segoe UI"/>
+      <w:sz w:val="18"/>
+      <w:szCs w:val="18"/>
+    </w:rPr>
+  </w:style>
+  <w:style w:type="character" w:customStyle="1" w:styleId="BalloonTextChar">
+    <w:name w:val="Balloon Text Char"/>
+    <w:basedOn w:val="DefaultParagraphFont"/>
+    <w:link w:val="BalloonText"/>
+    <w:uiPriority w:val="99"/>
+    <w:semiHidden/>
+    <w:rsid w:val="006213E3"/>
+    <w:rPr>
+      <w:rFonts w:ascii="Segoe UI" w:hAnsi="Segoe UI" w:cs="Segoe UI"/>
+      <w:sz w:val="18"/>
+      <w:szCs w:val="18"/>
+    </w:rPr>
+  </w:style>
 </w:styles>
 </file>
 

</xml_diff>